<commit_message>
Updated the thesis with new changes
</commit_message>
<xml_diff>
--- a/Thesis_2nd_Draft.docx
+++ b/Thesis_2nd_Draft.docx
@@ -2619,6 +2619,13 @@
         </w:rPr>
         <w:t>Ultimately, our aim is to contribute to the field of transaction cost economics by integrating machine learning methods. This should enhance our theoretical understanding while also demonstrating practical applications in addressing real-world challenges related to asset specificity.</w:t>
       </w:r>
+      <w:r>
+        <w:rPr>
+          <w:rFonts w:ascii="Segoe UI" w:hAnsi="Segoe UI" w:cs="Segoe UI"/>
+          <w:color w:val="0D0D0D"/>
+        </w:rPr>
+        <w:t xml:space="preserve"> asdkjashdjkasdhkjasdhajksdhajsdhakjsdhaksjdhajsdhaskjdhasjdhaksjdhasjkdhaskjdhasjdhaskjdhaskjdhksjadh</w:t>
+      </w:r>
     </w:p>
     <w:p/>
     <w:p/>
@@ -2705,7 +2712,7 @@
           <w:rFonts w:ascii="Segoe UI" w:hAnsi="Segoe UI" w:cs="Segoe UI"/>
           <w:color w:val="0D0D0D"/>
         </w:rPr>
-        <w:t xml:space="preserve">This gap presents several challenges. Firstly, the lack of comprehensive empirical analysis hinders our ability to fully grasp the nuanced nature of asset specificity and its implications for economic decision-making. Without robust measurement techniques, businesses and policymakers may struggle to assess </w:t>
+        <w:t xml:space="preserve">This gap presents several challenges. Firstly, the lack of comprehensive empirical analysis hinders our ability to fully grasp the nuanced nature of asset </w:t>
       </w:r>
       <w:r>
         <w:rPr>
@@ -2713,7 +2720,7 @@
           <w:color w:val="0D0D0D"/>
         </w:rPr>
         <w:lastRenderedPageBreak/>
-        <w:t>the true costs and risks associated with specific transactions, leading to suboptimal contract management and policy formulation.</w:t>
+        <w:t>specificity and its implications for economic decision-making. Without robust measurement techniques, businesses and policymakers may struggle to assess the true costs and risks associated with specific transactions, leading to suboptimal contract management and policy formulation.</w:t>
       </w:r>
     </w:p>
     <w:p>
@@ -2800,7 +2807,7 @@
           <w:rFonts w:ascii="Segoe UI" w:hAnsi="Segoe UI" w:cs="Segoe UI"/>
           <w:color w:val="0D0D0D"/>
         </w:rPr>
-        <w:t xml:space="preserve">The primary objective of this research is to innovate at the intersection of machine learning (ML) and economic theory, specifically focusing on the concept of asset specificity within transaction cost economics. This thesis aims to leverage the capabilities of machine learning classification algorithms to systematically categorize assets based on their specificity levels, thus providing a nuanced understanding of their strategic importance to firms. By doing so, it seeks to bridge the gap between the theoretical underpinnings of </w:t>
+        <w:t xml:space="preserve">The primary objective of this research is to innovate at the intersection of machine learning (ML) and economic theory, specifically focusing on the concept of asset specificity within transaction cost economics. This thesis aims to leverage the capabilities of machine learning classification algorithms to systematically categorize assets based on their specificity levels, thus </w:t>
       </w:r>
       <w:r>
         <w:rPr>
@@ -2808,7 +2815,7 @@
           <w:color w:val="0D0D0D"/>
         </w:rPr>
         <w:lastRenderedPageBreak/>
-        <w:t>asset specificity and the practical, data-driven analysis of economic transactions. The detailed objectives of this research are as follows:</w:t>
+        <w:t>providing a nuanced understanding of their strategic importance to firms. By doing so, it seeks to bridge the gap between the theoretical underpinnings of asset specificity and the practical, data-driven analysis of economic transactions. The detailed objectives of this research are as follows:</w:t>
       </w:r>
     </w:p>
     <w:p>
@@ -2945,6 +2952,7 @@
           <w:color w:val="0D0D0D"/>
           <w:bdr w:val="single" w:sz="2" w:space="0" w:color="E3E3E3" w:frame="1"/>
         </w:rPr>
+        <w:lastRenderedPageBreak/>
         <w:t>To Evaluate the Practical Implications</w:t>
       </w:r>
       <w:r>
@@ -2952,15 +2960,7 @@
           <w:rFonts w:ascii="Segoe UI" w:hAnsi="Segoe UI" w:cs="Segoe UI"/>
           <w:color w:val="0D0D0D"/>
         </w:rPr>
-        <w:t xml:space="preserve">: Investigate the practical implications of the machine learning model's predictions for firms and </w:t>
-      </w:r>
-      <w:r>
-        <w:rPr>
-          <w:rFonts w:ascii="Segoe UI" w:hAnsi="Segoe UI" w:cs="Segoe UI"/>
-          <w:color w:val="0D0D0D"/>
-        </w:rPr>
-        <w:lastRenderedPageBreak/>
-        <w:t>policymakers. This includes understanding how the findings can aid in strategic planning, risk management, and decision-making regarding asset investments and contract negotiations.</w:t>
+        <w:t>: Investigate the practical implications of the machine learning model's predictions for firms and policymakers. This includes understanding how the findings can aid in strategic planning, risk management, and decision-making regarding asset investments and contract negotiations.</w:t>
       </w:r>
     </w:p>
     <w:p>
@@ -3055,7 +3055,15 @@
           <w:rFonts w:ascii="Segoe UI" w:hAnsi="Segoe UI" w:cs="Segoe UI"/>
           <w:color w:val="0D0D0D"/>
         </w:rPr>
-        <w:t>Through the achievement of these objectives, this thesis aspires to make a significant contribution to the understanding of asset specificity, offering a fresh perspective that combines economic theory with the power of machine learning. It is anticipated that the insights gained will not only enrich academic discourse but also provide tangible tools and methodologies that can transform the landscape of transaction analysis and asset management in practice.</w:t>
+        <w:t xml:space="preserve">Through the achievement of these objectives, this thesis aspires to make a significant contribution to the understanding of asset specificity, offering a fresh perspective that combines economic theory with the power of machine learning. It is anticipated that the insights gained will not only enrich academic discourse but also provide tangible tools and methodologies that can </w:t>
+      </w:r>
+      <w:r>
+        <w:rPr>
+          <w:rFonts w:ascii="Segoe UI" w:hAnsi="Segoe UI" w:cs="Segoe UI"/>
+          <w:color w:val="0D0D0D"/>
+        </w:rPr>
+        <w:lastRenderedPageBreak/>
+        <w:t>transform the landscape of transaction analysis and asset management in practice.</w:t>
       </w:r>
     </w:p>
     <w:p/>
@@ -3191,7 +3199,15 @@
           <w:rFonts w:ascii="Segoe UI" w:hAnsi="Segoe UI" w:cs="Segoe UI"/>
           <w:color w:val="0D0D0D"/>
         </w:rPr>
-        <w:t>: The second chapter delves into a thorough review of existing literature, covering foundational theories related to asset specificity, contract outcomes, and the application of machine learning in economic research. This section establishes the theoretical underpinnings of the study and highlights gaps in the current body of knowledge that the research aims to address.</w:t>
+        <w:t xml:space="preserve">: The second chapter delves into a thorough review of existing literature, covering foundational theories related to asset specificity, contract outcomes, and the application of machine learning in economic research. This section establishes the theoretical </w:t>
+      </w:r>
+      <w:r>
+        <w:rPr>
+          <w:rFonts w:ascii="Segoe UI" w:hAnsi="Segoe UI" w:cs="Segoe UI"/>
+          <w:color w:val="0D0D0D"/>
+        </w:rPr>
+        <w:lastRenderedPageBreak/>
+        <w:t>underpinnings of the study and highlights gaps in the current body of knowledge that the research aims to address.</w:t>
       </w:r>
     </w:p>
     <w:p>
@@ -3220,7 +3236,6 @@
           <w:color w:val="0D0D0D"/>
           <w:bdr w:val="single" w:sz="2" w:space="0" w:color="E3E3E3" w:frame="1"/>
         </w:rPr>
-        <w:lastRenderedPageBreak/>
         <w:t>Methodology</w:t>
       </w:r>
       <w:r>
@@ -3336,7 +3351,7 @@
           <w:rFonts w:ascii="Segoe UI" w:hAnsi="Segoe UI" w:cs="Segoe UI"/>
           <w:color w:val="0D0D0D"/>
         </w:rPr>
-        <w:t xml:space="preserve">: This chapter interprets the findings, integrating them with existing literature and theoretical concepts. It explores the practical implications of the research for businesses and policymakers, addresses the limitations of the study, and suggests areas for future research. The </w:t>
+        <w:t xml:space="preserve">: This chapter interprets the findings, integrating them with existing literature and theoretical concepts. It explores the practical implications of the research for businesses and policymakers, addresses </w:t>
       </w:r>
       <w:r>
         <w:rPr>
@@ -3344,7 +3359,7 @@
           <w:color w:val="0D0D0D"/>
         </w:rPr>
         <w:lastRenderedPageBreak/>
-        <w:t>discussion aims to contextualize the results within the larger discourse on economics and machine learning.</w:t>
+        <w:t>the limitations of the study, and suggests areas for future research. The discussion aims to contextualize the results within the larger discourse on economics and machine learning.</w:t>
       </w:r>
     </w:p>
     <w:p>
@@ -5134,15 +5149,7 @@
           <w:rFonts w:ascii="Segoe UI" w:hAnsi="Segoe UI" w:cs="Segoe UI"/>
           <w:color w:val="0D0D0D"/>
         </w:rPr>
-        <w:t xml:space="preserve">The hypothesis section of the thesis on the application of machine learning (ML) classification methods to predict asset specificity plays a critical role in guiding the research process. This section outlines the foundational </w:t>
-      </w:r>
-      <w:r>
-        <w:rPr>
-          <w:rFonts w:ascii="Segoe UI" w:hAnsi="Segoe UI" w:cs="Segoe UI"/>
-          <w:color w:val="0D0D0D"/>
-        </w:rPr>
-        <w:lastRenderedPageBreak/>
-        <w:t>assumptions and predictive propositions that underpin the study, framing the anticipated relationships between variables and setting the stage for empirical testing. Given the nuanced nature of asset specificity and the innovative application of ML techniques in this context, the hypotheses are formulated to explore both the efficacy of these techniques in classification and the importance of various features in determining asset specificity levels. Below are detailed hypotheses structured around these objectives:</w:t>
+        <w:t>The hypothesis section of the thesis on the application of machine learning (ML) classification methods to predict asset specificity plays a critical role in guiding the research process. This section outlines the foundational assumptions and predictive propositions that underpin the study, framing the anticipated relationships between variables and setting the stage for empirical testing. Given the nuanced nature of asset specificity and the innovative application of ML techniques in this context, the hypotheses are formulated to explore both the efficacy of these techniques in classification and the importance of various features in determining asset specificity levels. Below are detailed hypotheses structured around these objectives:</w:t>
       </w:r>
     </w:p>
     <w:p>
@@ -5285,7 +5292,6 @@
           <w:color w:val="0D0D0D"/>
           <w:bdr w:val="single" w:sz="2" w:space="0" w:color="E3E3E3" w:frame="1"/>
         </w:rPr>
-        <w:lastRenderedPageBreak/>
         <w:t>H2a:</w:t>
       </w:r>
       <w:r>
@@ -5419,15 +5425,7 @@
           <w:rFonts w:ascii="Segoe UI" w:hAnsi="Segoe UI" w:cs="Segoe UI"/>
           <w:color w:val="0D0D0D"/>
         </w:rPr>
-        <w:t xml:space="preserve"> Operational metrics provide insight into the day-to-day usage and strategic importance of assets within a firm's processes. It is hypothesized that certain operational characteristics, such as extended production timelines, may indicate higher asset specificity due to the tailored nature of the assets to specific tasks. This hypothesis explores </w:t>
-      </w:r>
-      <w:r>
-        <w:rPr>
-          <w:rFonts w:ascii="Segoe UI" w:hAnsi="Segoe UI" w:cs="Segoe UI"/>
-          <w:color w:val="0D0D0D"/>
-        </w:rPr>
-        <w:lastRenderedPageBreak/>
-        <w:t>the relationship between these operational features and the model's classification outcomes.</w:t>
+        <w:t xml:space="preserve"> Operational metrics provide insight into the day-to-day usage and strategic importance of assets within a firm's processes. It is hypothesized that certain operational characteristics, such as extended production timelines, may indicate higher asset specificity due to the tailored nature of the assets to specific tasks. This hypothesis explores the relationship between these operational features and the model's classification outcomes.</w:t>
       </w:r>
     </w:p>
     <w:p>
@@ -5542,15 +5540,7 @@
           <w:rFonts w:ascii="Segoe UI" w:hAnsi="Segoe UI" w:cs="Segoe UI"/>
           <w:color w:val="0D0D0D"/>
         </w:rPr>
-        <w:t xml:space="preserve">These hypotheses are designed to be tested through a methodical research process, involving the collection of relevant data, the application of machine learning classification models, and the rigorous evaluation of model performance and feature importance. The outcomes of these tests will not only contribute to the academic understanding of asset specificity within the field of finance and operations management but also offer practical insights </w:t>
-      </w:r>
-      <w:r>
-        <w:rPr>
-          <w:rFonts w:ascii="Segoe UI" w:hAnsi="Segoe UI" w:cs="Segoe UI"/>
-          <w:color w:val="0D0D0D"/>
-        </w:rPr>
-        <w:lastRenderedPageBreak/>
-        <w:t>for firms looking to optimize their asset management strategies through the application of machine learning technologies.</w:t>
+        <w:t>These hypotheses are designed to be tested through a methodical research process, involving the collection of relevant data, the application of machine learning classification models, and the rigorous evaluation of model performance and feature importance. The outcomes of these tests will not only contribute to the academic understanding of asset specificity within the field of finance and operations management but also offer practical insights for firms looking to optimize their asset management strategies through the application of machine learning technologies.</w:t>
       </w:r>
     </w:p>
     <w:p>
@@ -5695,7 +5685,6 @@
           <w:color w:val="0D0D0D"/>
           <w:bdr w:val="single" w:sz="2" w:space="0" w:color="E3E3E3" w:frame="1"/>
         </w:rPr>
-        <w:lastRenderedPageBreak/>
         <w:t>Application Examples:</w:t>
       </w:r>
     </w:p>
@@ -5898,7 +5887,6 @@
           <w:rFonts w:ascii="Segoe UI" w:hAnsi="Segoe UI" w:cs="Segoe UI"/>
           <w:color w:val="0D0D0D"/>
         </w:rPr>
-        <w:lastRenderedPageBreak/>
         <w:t>Handling Non-linear Data: Economic data often contains complex relationships that aren't linear. Random Forest is good at handling these non-linearities without needing the data to be transformed.</w:t>
       </w:r>
     </w:p>
@@ -6080,7 +6068,6 @@
           <w:sz w:val="30"/>
           <w:szCs w:val="30"/>
         </w:rPr>
-        <w:lastRenderedPageBreak/>
         <w:t xml:space="preserve">5.1 </w:t>
       </w:r>
       <w:r>
@@ -6208,7 +6195,6 @@
           <w:rFonts w:ascii="Segoe UI" w:hAnsi="Segoe UI" w:cs="Segoe UI"/>
           <w:color w:val="0D0D0D"/>
         </w:rPr>
-        <w:lastRenderedPageBreak/>
         <w:t>Once the dataset was compiled, the preprocessing stage commenced, aiming to prepare the data for analysis through a series of systematic steps:</w:t>
       </w:r>
     </w:p>
@@ -6356,15 +6342,7 @@
           <w:rFonts w:ascii="Segoe UI" w:hAnsi="Segoe UI" w:cs="Segoe UI"/>
           <w:color w:val="0D0D0D"/>
         </w:rPr>
-        <w:t xml:space="preserve">: Many attributes in the dataset, such as the type of buyer or seller and the nature of the asset, are </w:t>
-      </w:r>
-      <w:r>
-        <w:rPr>
-          <w:rFonts w:ascii="Segoe UI" w:hAnsi="Segoe UI" w:cs="Segoe UI"/>
-          <w:color w:val="0D0D0D"/>
-        </w:rPr>
-        <w:lastRenderedPageBreak/>
-        <w:t>categorical. These were encoded using techniques like one-hot encoding to convert them into a format that machine learning algorithms can process effectively.</w:t>
+        <w:t>: Many attributes in the dataset, such as the type of buyer or seller and the nature of the asset, are categorical. These were encoded using techniques like one-hot encoding to convert them into a format that machine learning algorithms can process effectively.</w:t>
       </w:r>
     </w:p>
     <w:p>
@@ -6454,15 +6432,7 @@
           <w:rFonts w:ascii="Segoe UI" w:hAnsi="Segoe UI" w:cs="Segoe UI"/>
           <w:color w:val="0D0D0D"/>
         </w:rPr>
-        <w:t xml:space="preserve">In the process of classifying assets based on their specificity, the binning of the 'amount' feature into 'low', 'medium', and 'high' categories stands as a pivotal methodological choice that shapes the analytic trajectory of this research. This binning approach rests on the premise that the financial magnitude of a transaction serves as a proxy for the degree of asset </w:t>
-      </w:r>
-      <w:r>
-        <w:rPr>
-          <w:rFonts w:ascii="Segoe UI" w:hAnsi="Segoe UI" w:cs="Segoe UI"/>
-          <w:color w:val="0D0D0D"/>
-        </w:rPr>
-        <w:lastRenderedPageBreak/>
-        <w:t>specificity. The rationale behind this assumption is multi-faceted and anchored in both economic theory and empirical observation.</w:t>
+        <w:t>In the process of classifying assets based on their specificity, the binning of the 'amount' feature into 'low', 'medium', and 'high' categories stands as a pivotal methodological choice that shapes the analytic trajectory of this research. This binning approach rests on the premise that the financial magnitude of a transaction serves as a proxy for the degree of asset specificity. The rationale behind this assumption is multi-faceted and anchored in both economic theory and empirical observation.</w:t>
       </w:r>
     </w:p>
     <w:p>
@@ -6531,15 +6501,7 @@
           <w:rFonts w:ascii="Segoe UI" w:hAnsi="Segoe UI" w:cs="Segoe UI"/>
           <w:color w:val="0D0D0D"/>
         </w:rPr>
-        <w:t xml:space="preserve">Moreover, the binning method allows for the transformation of a continuous, nuanced variable into discrete categories that are more manageable for </w:t>
-      </w:r>
-      <w:r>
-        <w:rPr>
-          <w:rFonts w:ascii="Segoe UI" w:hAnsi="Segoe UI" w:cs="Segoe UI"/>
-          <w:color w:val="0D0D0D"/>
-        </w:rPr>
-        <w:lastRenderedPageBreak/>
-        <w:t>analysis within machine learning frameworks. By categorizing transactions into 'low', 'medium', and 'high' levels of financial magnitude, we provide a simplified, yet robust framework to capture the essence of asset specificity. This categorical simplification is not only methodologically advantageous for computational analysis but also offers a clearer interpretive lens for stakeholders to assess the strategic importance of assets within the context of financial decisions.</w:t>
+        <w:t>Moreover, the binning method allows for the transformation of a continuous, nuanced variable into discrete categories that are more manageable for analysis within machine learning frameworks. By categorizing transactions into 'low', 'medium', and 'high' levels of financial magnitude, we provide a simplified, yet robust framework to capture the essence of asset specificity. This categorical simplification is not only methodologically advantageous for computational analysis but also offers a clearer interpretive lens for stakeholders to assess the strategic importance of assets within the context of financial decisions.</w:t>
       </w:r>
     </w:p>
     <w:p>
@@ -6585,15 +6547,7 @@
           <w:rFonts w:ascii="Segoe UI" w:hAnsi="Segoe UI" w:cs="Segoe UI"/>
           <w:color w:val="0D0D0D"/>
         </w:rPr>
-        <w:t xml:space="preserve">It is also important to note that this approach is not without its limitations. The assumption that financial magnitude directly correlates with asset specificity might not hold in all contexts. There may be cases where inexpensive assets are highly specific or where expensive assets are relatively general. Therefore, while this binning method serves as a foundational analytical step, it is complemented by further model features and variables that capture a more comprehensive picture of asset specificity. The model's learning process and </w:t>
-      </w:r>
-      <w:r>
-        <w:rPr>
-          <w:rFonts w:ascii="Segoe UI" w:hAnsi="Segoe UI" w:cs="Segoe UI"/>
-          <w:color w:val="0D0D0D"/>
-        </w:rPr>
-        <w:lastRenderedPageBreak/>
-        <w:t>the subsequent feature importance analysis will critically examine and refine the initial assumption, ensuring a nuanced and data-driven understanding of asset specificity.</w:t>
+        <w:t>It is also important to note that this approach is not without its limitations. The assumption that financial magnitude directly correlates with asset specificity might not hold in all contexts. There may be cases where inexpensive assets are highly specific or where expensive assets are relatively general. Therefore, while this binning method serves as a foundational analytical step, it is complemented by further model features and variables that capture a more comprehensive picture of asset specificity. The model's learning process and the subsequent feature importance analysis will critically examine and refine the initial assumption, ensuring a nuanced and data-driven understanding of asset specificity.</w:t>
       </w:r>
     </w:p>
     <w:p>
@@ -6746,15 +6700,7 @@
           <w:rFonts w:ascii="Segoe UI" w:hAnsi="Segoe UI" w:cs="Segoe UI"/>
           <w:color w:val="0D0D0D"/>
         </w:rPr>
-        <w:t xml:space="preserve">In the pursuit of understanding asset specificity through machine learning, the training and validation of models constitute a pivotal phase. This process ensures not only the efficacy of the model in accurately predicting outcomes based on historical data but also its robustness and reliability when applied to </w:t>
-      </w:r>
-      <w:r>
-        <w:rPr>
-          <w:rFonts w:ascii="Segoe UI" w:hAnsi="Segoe UI" w:cs="Segoe UI"/>
-          <w:color w:val="0D0D0D"/>
-        </w:rPr>
-        <w:lastRenderedPageBreak/>
-        <w:t>new, unseen data. The methodology adopted for training and validation is detailed below, emphasizing its significance in the overarching machine learning framework utilized in this thesis.</w:t>
+        <w:t>In the pursuit of understanding asset specificity through machine learning, the training and validation of models constitute a pivotal phase. This process ensures not only the efficacy of the model in accurately predicting outcomes based on historical data but also its robustness and reliability when applied to new, unseen data. The methodology adopted for training and validation is detailed below, emphasizing its significance in the overarching machine learning framework utilized in this thesis.</w:t>
       </w:r>
     </w:p>
     <w:p>
@@ -6823,15 +6769,7 @@
           <w:rFonts w:ascii="Segoe UI" w:hAnsi="Segoe UI" w:cs="Segoe UI"/>
           <w:color w:val="0D0D0D"/>
         </w:rPr>
-        <w:t xml:space="preserve">To further enhance the robustness of the model, cross-validation was employed. This technique involves dividing the training dataset into smaller </w:t>
-      </w:r>
-      <w:r>
-        <w:rPr>
-          <w:rFonts w:ascii="Segoe UI" w:hAnsi="Segoe UI" w:cs="Segoe UI"/>
-          <w:color w:val="0D0D0D"/>
-        </w:rPr>
-        <w:lastRenderedPageBreak/>
-        <w:t xml:space="preserve">subsets or "folds," then systematically using each fold as a testing set while training the model on the remaining folds. This process is repeated until each fold has been used as a testing set, ensuring that the model's performance is consistently evaluated across different segments of the data. Cross-validation aids in identifying any potential biases or variances in the model's predictions, providing a more reliable estimate of its performance on unseen data. </w:t>
+        <w:t xml:space="preserve">To further enhance the robustness of the model, cross-validation was employed. This technique involves dividing the training dataset into smaller subsets or "folds," then systematically using each fold as a testing set while training the model on the remaining folds. This process is repeated until each fold has been used as a testing set, ensuring that the model's performance is consistently evaluated across different segments of the data. Cross-validation aids in identifying any potential biases or variances in the model's predictions, providing a more reliable estimate of its performance on unseen data. </w:t>
       </w:r>
       <w:r>
         <w:rPr>
@@ -6930,15 +6868,7 @@
           <w:rFonts w:ascii="Segoe UI" w:hAnsi="Segoe UI" w:cs="Segoe UI"/>
           <w:color w:val="0D0D0D"/>
         </w:rPr>
-        <w:t xml:space="preserve">: Offers a detailed breakdown of the model's predictions, allowing for the analysis of true positives, true negatives, false positives, and false negatives across different asset specificity </w:t>
-      </w:r>
-      <w:r>
-        <w:rPr>
-          <w:rFonts w:ascii="Segoe UI" w:hAnsi="Segoe UI" w:cs="Segoe UI"/>
-          <w:color w:val="0D0D0D"/>
-        </w:rPr>
-        <w:lastRenderedPageBreak/>
-        <w:t>classes. For example, i</w:t>
+        <w:t>: Offers a detailed breakdown of the model's predictions, allowing for the analysis of true positives, true negatives, false positives, and false negatives across different asset specificity classes. For example, i</w:t>
       </w:r>
       <w:r>
         <w:rPr>
@@ -7003,16 +6933,7 @@
           <w:color w:val="0D0D0D"/>
           <w:shd w:val="clear" w:color="auto" w:fill="FFFFFF"/>
         </w:rPr>
-        <w:t xml:space="preserve">Precision is like when the machine catches fish, how many of them are actually fish and not something else, like a boot or a rock. So, if the machine catches ten fish, but only eight of them are real fish, its precision is eight out of ten. Now, think of recall as how many fish the machine catches out of all the fish that are in the pond. So, if there are twenty fish in the pond, but the machine only catches twelve of them, its recall is twelve out of twenty. F1 score is like a combination of precision and recall. It helps us understand how balanced the machine's catching skills are. It's like if the machine is </w:t>
-      </w:r>
-      <w:r>
-        <w:rPr>
-          <w:rFonts w:ascii="Segoe UI" w:hAnsi="Segoe UI" w:cs="Segoe UI"/>
-          <w:color w:val="0D0D0D"/>
-          <w:shd w:val="clear" w:color="auto" w:fill="FFFFFF"/>
-        </w:rPr>
-        <w:lastRenderedPageBreak/>
-        <w:t>trying to balance how many fish it catches and how many of them are real fish. If the machine is really good at both, its F1 score will be high. In simpler terms, precision is about how accurate the machine is when it catches fish, recall is about how many fish the machine catches out of all the fish there are, and F1 score is like a balance between the two.</w:t>
+        <w:t>Precision is like when the machine catches fish, how many of them are actually fish and not something else, like a boot or a rock. So, if the machine catches ten fish, but only eight of them are real fish, its precision is eight out of ten. Now, think of recall as how many fish the machine catches out of all the fish that are in the pond. So, if there are twenty fish in the pond, but the machine only catches twelve of them, its recall is twelve out of twenty. F1 score is like a combination of precision and recall. It helps us understand how balanced the machine's catching skills are. It's like if the machine is trying to balance how many fish it catches and how many of them are real fish. If the machine is really good at both, its F1 score will be high. In simpler terms, precision is about how accurate the machine is when it catches fish, recall is about how many fish the machine catches out of all the fish there are, and F1 score is like a balance between the two.</w:t>
       </w:r>
     </w:p>
     <w:p>
@@ -7191,15 +7112,7 @@
           <w:rFonts w:ascii="Segoe UI" w:hAnsi="Segoe UI" w:cs="Segoe UI"/>
           <w:color w:val="0D0D0D"/>
         </w:rPr>
-        <w:t xml:space="preserve">This section in the thesis delves into a comprehensive statistical analysis, providing an essential foundation for understanding the dataset's characteristics. This analysis encapsulates various government transactions, </w:t>
-      </w:r>
-      <w:r>
-        <w:rPr>
-          <w:rFonts w:ascii="Segoe UI" w:hAnsi="Segoe UI" w:cs="Segoe UI"/>
-          <w:color w:val="0D0D0D"/>
-        </w:rPr>
-        <w:lastRenderedPageBreak/>
-        <w:t>focusing on elements that could impact asset specificity, including financial metrics, details of transactions, and characteristics of the involved parties.</w:t>
+        <w:t>This section in the thesis delves into a comprehensive statistical analysis, providing an essential foundation for understanding the dataset's characteristics. This analysis encapsulates various government transactions, focusing on elements that could impact asset specificity, including financial metrics, details of transactions, and characteristics of the involved parties.</w:t>
       </w:r>
     </w:p>
     <w:p>
@@ -7268,7 +7181,6 @@
           <w:rFonts w:ascii="Segoe UI" w:hAnsi="Segoe UI" w:cs="Segoe UI"/>
           <w:color w:val="0D0D0D"/>
         </w:rPr>
-        <w:lastRenderedPageBreak/>
         <w:t>The methodological choice to categorize continuous variables into 'low', 'medium', and 'high' specificity bins based on 'amount' simplifies the dataset's complexity, facilitating the machine learning classification. This approach, coupled with a thorough statistical overview, ensures that the predictive modeling is grounded in a well-understood dataset, enhancing the analysis's robustness.</w:t>
       </w:r>
     </w:p>
@@ -7381,15 +7293,7 @@
           <w:rFonts w:ascii="Segoe UI" w:hAnsi="Segoe UI" w:cs="Segoe UI"/>
           <w:color w:val="0D0D0D"/>
         </w:rPr>
-        <w:t xml:space="preserve">The histogram generated provides a clear depiction of the frequency distribution of transaction amounts. From the visualization, it is evident that the 'amount' values span a wide range, indicating a diverse set of R&amp;D contracts with varying degrees of financial commitment. This variation in </w:t>
-      </w:r>
-      <w:r>
-        <w:rPr>
-          <w:rFonts w:ascii="Segoe UI" w:hAnsi="Segoe UI" w:cs="Segoe UI"/>
-          <w:color w:val="0D0D0D"/>
-        </w:rPr>
-        <w:lastRenderedPageBreak/>
-        <w:t>monetary values is indicative of the differing levels of asset specificity, as higher amounts generally correlate with more specialized assets which are less fungible and tailored to specific projects.</w:t>
+        <w:t>The histogram generated provides a clear depiction of the frequency distribution of transaction amounts. From the visualization, it is evident that the 'amount' values span a wide range, indicating a diverse set of R&amp;D contracts with varying degrees of financial commitment. This variation in monetary values is indicative of the differing levels of asset specificity, as higher amounts generally correlate with more specialized assets which are less fungible and tailored to specific projects.</w:t>
       </w:r>
     </w:p>
     <w:p>
@@ -7502,7 +7406,6 @@
           <w:rFonts w:ascii="Segoe UI" w:hAnsi="Segoe UI" w:cs="Segoe UI"/>
           <w:color w:val="0D0D0D"/>
         </w:rPr>
-        <w:lastRenderedPageBreak/>
         <w:t>A box plot visualization, created using Python, offers a clear graphical representation of the project duration distribution for two categories of buyers: banks and non-banks.</w:t>
       </w:r>
     </w:p>
@@ -7572,15 +7475,7 @@
           <w:rFonts w:ascii="Segoe UI" w:hAnsi="Segoe UI" w:cs="Segoe UI"/>
           <w:color w:val="0D0D0D"/>
         </w:rPr>
-        <w:t xml:space="preserve">The box plot's findings contribute to the broader discussion of asset specificity in R&amp;D contracts by highlighting how the nature of the buyer can impact the project's operational aspects. These insights are particularly relevant for contract governance and the strategic planning of R&amp;D investments, as they provide empirical evidence of how buyer characteristics can be linked to </w:t>
-      </w:r>
-      <w:r>
-        <w:rPr>
-          <w:rFonts w:ascii="Segoe UI" w:hAnsi="Segoe UI" w:cs="Segoe UI"/>
-          <w:color w:val="0D0D0D"/>
-        </w:rPr>
-        <w:lastRenderedPageBreak/>
-        <w:t>project execution timelines. The analysis thus enriches the thesis by integrating a data-driven approach to exploring the dynamics between project durations and buyer types within the R&amp;D ecosystem.</w:t>
+        <w:t>The box plot's findings contribute to the broader discussion of asset specificity in R&amp;D contracts by highlighting how the nature of the buyer can impact the project's operational aspects. These insights are particularly relevant for contract governance and the strategic planning of R&amp;D investments, as they provide empirical evidence of how buyer characteristics can be linked to project execution timelines. The analysis thus enriches the thesis by integrating a data-driven approach to exploring the dynamics between project durations and buyer types within the R&amp;D ecosystem.</w:t>
       </w:r>
     </w:p>
     <w:p/>
@@ -7697,15 +7592,7 @@
           <w:rFonts w:ascii="Segoe UI" w:hAnsi="Segoe UI" w:cs="Segoe UI"/>
           <w:color w:val="0D0D0D"/>
         </w:rPr>
-        <w:t xml:space="preserve">The plot suggests that R&amp;D missions tend to have a wider range of durations as compared to Non-R&amp;D missions, which exhibit a more condensed and consistent timeframe. This is likely reflective of the inherent nature of R&amp;D </w:t>
-      </w:r>
-      <w:r>
-        <w:rPr>
-          <w:rFonts w:ascii="Segoe UI" w:hAnsi="Segoe UI" w:cs="Segoe UI"/>
-          <w:color w:val="0D0D0D"/>
-        </w:rPr>
-        <w:lastRenderedPageBreak/>
-        <w:t>activities, which can be unpredictable and subject to various contingencies such as research challenges, innovation cycles, and the iterative process of development. The presence of outliers in the R&amp;D category reinforces the notion that some R&amp;D projects can extend far beyond typical timeframes, possibly due to groundbreaking research that requires extended periods of investigation and experimentation.</w:t>
+        <w:t>The plot suggests that R&amp;D missions tend to have a wider range of durations as compared to Non-R&amp;D missions, which exhibit a more condensed and consistent timeframe. This is likely reflective of the inherent nature of R&amp;D activities, which can be unpredictable and subject to various contingencies such as research challenges, innovation cycles, and the iterative process of development. The presence of outliers in the R&amp;D category reinforces the notion that some R&amp;D projects can extend far beyond typical timeframes, possibly due to groundbreaking research that requires extended periods of investigation and experimentation.</w:t>
       </w:r>
     </w:p>
     <w:p>
@@ -7774,15 +7661,7 @@
           <w:rFonts w:ascii="Segoe UI" w:hAnsi="Segoe UI" w:cs="Segoe UI"/>
           <w:color w:val="0D0D0D"/>
         </w:rPr>
-        <w:t xml:space="preserve">This analysis sheds light on the temporal dynamics of project management and its correlation with the type of project undertaken. It provides a nuanced understanding of how the nature of a project can significantly affect its timeline, which is a crucial consideration for organizations managing a portfolio of diverse projects. Understanding these patterns is essential for </w:t>
-      </w:r>
-      <w:r>
-        <w:rPr>
-          <w:rFonts w:ascii="Segoe UI" w:hAnsi="Segoe UI" w:cs="Segoe UI"/>
-          <w:color w:val="0D0D0D"/>
-        </w:rPr>
-        <w:lastRenderedPageBreak/>
-        <w:t>strategic planning, risk management, and optimizing the allocation of resources across R&amp;D and Non-R&amp;D activities.</w:t>
+        <w:t>This analysis sheds light on the temporal dynamics of project management and its correlation with the type of project undertaken. It provides a nuanced understanding of how the nature of a project can significantly affect its timeline, which is a crucial consideration for organizations managing a portfolio of diverse projects. Understanding these patterns is essential for strategic planning, risk management, and optimizing the allocation of resources across R&amp;D and Non-R&amp;D activities.</w:t>
       </w:r>
     </w:p>
     <w:p>
@@ -7895,15 +7774,7 @@
           <w:rFonts w:ascii="Segoe UI" w:hAnsi="Segoe UI" w:cs="Segoe UI"/>
           <w:color w:val="0D0D0D"/>
         </w:rPr>
-        <w:t xml:space="preserve">From the visualization, we can observe that there does not appear to be a clear or strong linear relationship between project duration and contract value. The data points are dispersed across the plot, indicating variability in </w:t>
-      </w:r>
-      <w:r>
-        <w:rPr>
-          <w:rFonts w:ascii="Segoe UI" w:hAnsi="Segoe UI" w:cs="Segoe UI"/>
-          <w:color w:val="0D0D0D"/>
-        </w:rPr>
-        <w:lastRenderedPageBreak/>
-        <w:t>project timelines that do not consistently increase with higher contract values. This suggests that while some projects with higher contract values may have longer durations, this is not a universal rule, and there are numerous instances where projects with significant contract values are completed within shorter time frames.</w:t>
+        <w:t>From the visualization, we can observe that there does not appear to be a clear or strong linear relationship between project duration and contract value. The data points are dispersed across the plot, indicating variability in project timelines that do not consistently increase with higher contract values. This suggests that while some projects with higher contract values may have longer durations, this is not a universal rule, and there are numerous instances where projects with significant contract values are completed within shorter time frames.</w:t>
       </w:r>
     </w:p>
     <w:p>
@@ -8133,15 +8004,7 @@
           <w:rFonts w:ascii="Segoe UI" w:hAnsi="Segoe UI" w:cs="Segoe UI"/>
           <w:color w:val="0D0D0D"/>
         </w:rPr>
-        <w:t xml:space="preserve">In contrast, the smaller number of Non-R&amp;D projects could indicate that these are more operational or routine tasks that do not necessarily contribute to the </w:t>
-      </w:r>
-      <w:r>
-        <w:rPr>
-          <w:rFonts w:ascii="Segoe UI" w:hAnsi="Segoe UI" w:cs="Segoe UI"/>
-          <w:color w:val="0D0D0D"/>
-        </w:rPr>
-        <w:lastRenderedPageBreak/>
-        <w:t>creation of new knowledge or products but are nonetheless essential for the ongoing operations of a company.</w:t>
+        <w:t>In contrast, the smaller number of Non-R&amp;D projects could indicate that these are more operational or routine tasks that do not necessarily contribute to the creation of new knowledge or products but are nonetheless essential for the ongoing operations of a company.</w:t>
       </w:r>
     </w:p>
     <w:p>
@@ -8299,7 +8162,6 @@
           <w:color w:val="0D0D0D"/>
           <w:shd w:val="clear" w:color="auto" w:fill="FFFFFF"/>
         </w:rPr>
-        <w:lastRenderedPageBreak/>
         <w:t xml:space="preserve">In the process of analyzing the data, a critical step was to categorize the 'amount' feature, which represents the financial magnitude of transactions, into distinct levels of asset specificity. To achieve this, the binning method was employed—a robust technique that segments data into bins or categories. This method allowed for the transformation of continuous numerical values into three categorical levels: 'low', 'medium', and 'high'. Each bin corresponds to a range of transaction amounts that intuitively categorizes the degree of asset specificity. The 'low' specificity bin encompasses transactions of lesser financial value, suggesting standard, less tailored assets, while 'high' specificity is attributed to transactions with considerable financial stakes, indicative of highly specialized, unique assets. This newly created categorical column serves as a cornerstone for the subsequent machine learning classification, offering a simplified yet potent variable that captures the essence of asset specificity as it relates to the financial dimension of the transactions​​. </w:t>
       </w:r>
       <w:r>
@@ -8372,7 +8234,6 @@
           <w:color w:val="0D0D0D"/>
           <w:bdr w:val="single" w:sz="2" w:space="0" w:color="E3E3E3" w:frame="1"/>
         </w:rPr>
-        <w:lastRenderedPageBreak/>
         <w:t>Handling Outliers</w:t>
       </w:r>
       <w:r>
@@ -8707,15 +8568,7 @@
           <w:rFonts w:ascii="Segoe UI" w:hAnsi="Segoe UI" w:cs="Segoe UI"/>
           <w:color w:val="0D0D0D"/>
         </w:rPr>
-        <w:t xml:space="preserve">Following the preprocessing stage, we progressed to fine-tuning the model's hyperparameters using a grid search paired with 5-fold cross-validation. This </w:t>
-      </w:r>
-      <w:r>
-        <w:rPr>
-          <w:rFonts w:ascii="Segoe UI" w:hAnsi="Segoe UI" w:cs="Segoe UI"/>
-          <w:color w:val="0D0D0D"/>
-        </w:rPr>
-        <w:lastRenderedPageBreak/>
-        <w:t>systematic exploration of hyperparameter space sought an equilibrium between the complexity of the model and its generalization capabilities. The optimal combination of hyperparameters was determined to be: a maximum depth (</w:t>
+        <w:t>Following the preprocessing stage, we progressed to fine-tuning the model's hyperparameters using a grid search paired with 5-fold cross-validation. This systematic exploration of hyperparameter space sought an equilibrium between the complexity of the model and its generalization capabilities. The optimal combination of hyperparameters was determined to be: a maximum depth (</w:t>
       </w:r>
       <w:r>
         <w:rPr>
@@ -8821,15 +8674,7 @@
           <w:rFonts w:ascii="Segoe UI" w:hAnsi="Segoe UI" w:cs="Segoe UI"/>
           <w:color w:val="0D0D0D"/>
         </w:rPr>
-        <w:t xml:space="preserve">The classifier's performance was remarkable, with an accuracy score of approximately 99.73%, illustrating its effectiveness in categorizing transactions into the predefined bins. However, these results should be interpreted with caution. While the precision, recall, and F1-scores reached the ideal score of 1.00 across all categories, indicating flawless classification, these metrics could also signal a dataset particularly suited to the Random Forest Classifier or an </w:t>
-      </w:r>
-      <w:r>
-        <w:rPr>
-          <w:rFonts w:ascii="Segoe UI" w:hAnsi="Segoe UI" w:cs="Segoe UI"/>
-          <w:color w:val="0D0D0D"/>
-        </w:rPr>
-        <w:lastRenderedPageBreak/>
-        <w:t>overestimation of the model's predictive ability due to a non-diverse feature space.</w:t>
+        <w:t>The classifier's performance was remarkable, with an accuracy score of approximately 99.73%, illustrating its effectiveness in categorizing transactions into the predefined bins. However, these results should be interpreted with caution. While the precision, recall, and F1-scores reached the ideal score of 1.00 across all categories, indicating flawless classification, these metrics could also signal a dataset particularly suited to the Random Forest Classifier or an overestimation of the model's predictive ability due to a non-diverse feature space.</w:t>
       </w:r>
     </w:p>
     <w:p>
@@ -8972,7 +8817,6 @@
           <w:noProof/>
           <w:color w:val="0D0D0D"/>
         </w:rPr>
-        <w:lastRenderedPageBreak/>
         <w:drawing>
           <wp:inline distT="0" distB="0" distL="0" distR="0" wp14:anchorId="5019ADF1" wp14:editId="0432CD2C">
             <wp:extent cx="4457700" cy="2197100"/>
@@ -9098,7 +8942,6 @@
           <w:rFonts w:ascii="Segoe UI" w:hAnsi="Segoe UI" w:cs="Segoe UI"/>
           <w:color w:val="0D0D0D"/>
         </w:rPr>
-        <w:lastRenderedPageBreak/>
         <w:t>The training of the optimized classifier on the training dataset (</w:t>
       </w:r>
       <w:r>
@@ -9215,7 +9058,6 @@
           <w:szCs w:val="36"/>
           <w:shd w:val="clear" w:color="auto" w:fill="FFFFFF"/>
         </w:rPr>
-        <w:lastRenderedPageBreak/>
         <w:drawing>
           <wp:inline distT="0" distB="0" distL="0" distR="0" wp14:anchorId="2BF5C390" wp14:editId="0E5C3618">
             <wp:extent cx="5274310" cy="3995420"/>
@@ -9358,15 +9200,7 @@
           <w:rFonts w:ascii="Segoe UI" w:hAnsi="Segoe UI" w:cs="Segoe UI"/>
           <w:color w:val="0D0D0D"/>
         </w:rPr>
-        <w:t xml:space="preserve">: This line represents the model's performance on the training set. As more data is used for training, the model may initially improve its performance. However, as the number of training samples </w:t>
-      </w:r>
-      <w:r>
-        <w:rPr>
-          <w:rFonts w:ascii="Segoe UI" w:hAnsi="Segoe UI" w:cs="Segoe UI"/>
-          <w:color w:val="0D0D0D"/>
-        </w:rPr>
-        <w:lastRenderedPageBreak/>
-        <w:t>increases, the performance on the training set typically decreases slightly due to the model's increasing difficulty in fitting a larger and possibly noisier set of data perfectly.</w:t>
+        <w:t>: This line represents the model's performance on the training set. As more data is used for training, the model may initially improve its performance. However, as the number of training samples increases, the performance on the training set typically decreases slightly due to the model's increasing difficulty in fitting a larger and possibly noisier set of data perfectly.</w:t>
       </w:r>
     </w:p>
     <w:p>
@@ -9550,15 +9384,7 @@
           <w:rFonts w:ascii="Segoe UI" w:hAnsi="Segoe UI" w:cs="Segoe UI"/>
           <w:color w:val="0D0D0D"/>
         </w:rPr>
-        <w:t xml:space="preserve">In the provided figure, the training score starts high and decreases slightly, while the validation score starts low and increases significantly. This behavior is typical and expected because, with more training data, the model becomes </w:t>
-      </w:r>
-      <w:r>
-        <w:rPr>
-          <w:rFonts w:ascii="Segoe UI" w:hAnsi="Segoe UI" w:cs="Segoe UI"/>
-          <w:color w:val="0D0D0D"/>
-        </w:rPr>
-        <w:lastRenderedPageBreak/>
-        <w:t>less overfitted to the training set and starts to generalize better, which increases its performance on unseen data.</w:t>
+        <w:t>In the provided figure, the training score starts high and decreases slightly, while the validation score starts low and increases significantly. This behavior is typical and expected because, with more training data, the model becomes less overfitted to the training set and starts to generalize better, which increases its performance on unseen data.</w:t>
       </w:r>
     </w:p>
     <w:p>
@@ -9705,7 +9531,6 @@
           <w:color w:val="0D0D0D"/>
           <w:bdr w:val="single" w:sz="2" w:space="0" w:color="E3E3E3" w:frame="1"/>
         </w:rPr>
-        <w:lastRenderedPageBreak/>
         <w:t>Data Diversity</w:t>
       </w:r>
       <w:r>
@@ -9825,7 +9650,6 @@
         <w:rPr>
           <w:noProof/>
         </w:rPr>
-        <w:lastRenderedPageBreak/>
         <w:drawing>
           <wp:inline distT="0" distB="0" distL="0" distR="0" wp14:anchorId="0293F4D7" wp14:editId="01247F7A">
             <wp:extent cx="5274310" cy="8064500"/>
@@ -9962,7 +9786,6 @@
           <w:rFonts w:ascii="Segoe UI" w:hAnsi="Segoe UI" w:cs="Segoe UI"/>
           <w:color w:val="0D0D0D"/>
         </w:rPr>
-        <w:lastRenderedPageBreak/>
         <w:t>Following 'amount', the features 'Turnover' and 'money' were also identified as important, though to a lesser extent. This could be due to their association with the financial stability and liquidity aspects of the transactions, which are critical in categorizing the transactions.</w:t>
       </w:r>
     </w:p>
@@ -10063,7 +9886,6 @@
           <w:sz w:val="36"/>
           <w:szCs w:val="36"/>
         </w:rPr>
-        <w:lastRenderedPageBreak/>
         <w:t>7.3 Mathematical Representation</w:t>
       </w:r>
     </w:p>
@@ -10196,15 +10018,7 @@
           <w:rFonts w:ascii="Segoe UI" w:hAnsi="Segoe UI" w:cs="Segoe UI"/>
           <w:color w:val="0D0D0D"/>
         </w:rPr>
-        <w:t xml:space="preserve"> The dataset, denoted as D, comprises a series of paired observations (Xi, Yi) for i=1, 2, ..., m, where m represents the total number of data points collected. Each pair encapsulates a </w:t>
-      </w:r>
-      <w:r>
-        <w:rPr>
-          <w:rFonts w:ascii="Segoe UI" w:hAnsi="Segoe UI" w:cs="Segoe UI"/>
-          <w:color w:val="0D0D0D"/>
-        </w:rPr>
-        <w:lastRenderedPageBreak/>
-        <w:t>feature vector Xi alongside its corresponding class label Yi, establishing the empirical basis for model development and evaluation.</w:t>
+        <w:t xml:space="preserve"> The dataset, denoted as D, comprises a series of paired observations (Xi, Yi) for i=1, 2, ..., m, where m represents the total number of data points collected. Each pair encapsulates a feature vector Xi alongside its corresponding class label Yi, establishing the empirical basis for model development and evaluation.</w:t>
       </w:r>
     </w:p>
     <w:p>
@@ -10348,15 +10162,7 @@
           <w:rFonts w:ascii="Segoe UI" w:hAnsi="Segoe UI" w:cs="Segoe UI"/>
           <w:color w:val="0D0D0D"/>
         </w:rPr>
-        <w:t xml:space="preserve"> The efficacy of the classification model is quantitatively assessed through metrics such as accuracy, </w:t>
-      </w:r>
-      <w:r>
-        <w:rPr>
-          <w:rFonts w:ascii="Segoe UI" w:hAnsi="Segoe UI" w:cs="Segoe UI"/>
-          <w:color w:val="0D0D0D"/>
-        </w:rPr>
-        <w:lastRenderedPageBreak/>
-        <w:t>precision, recall, and the F1-score. The accuracy metric, for example, is calculated by dividing the number of correct predictions by the total number of predictions, offering a straightforward measure of the model's overall predictive accuracy. Assuming an accuracy rate of 99.73%, this implies a nearly perfect alignment between the model's predictions and the actual class labels.</w:t>
+        <w:t xml:space="preserve"> The efficacy of the classification model is quantitatively assessed through metrics such as accuracy, precision, recall, and the F1-score. The accuracy metric, for example, is calculated by dividing the number of correct predictions by the total number of predictions, offering a straightforward measure of the model's overall predictive accuracy. Assuming an accuracy rate of 99.73%, this implies a nearly perfect alignment between the model's predictions and the actual class labels.</w:t>
       </w:r>
     </w:p>
     <w:p>
@@ -10472,7 +10278,6 @@
           <w:szCs w:val="36"/>
           <w:shd w:val="clear" w:color="auto" w:fill="FFFFFF"/>
         </w:rPr>
-        <w:lastRenderedPageBreak/>
         <w:t>7.</w:t>
       </w:r>
       <w:r>
@@ -10591,7 +10396,6 @@
           <w:rFonts w:ascii="Segoe UI" w:hAnsi="Segoe UI" w:cs="Segoe UI"/>
           <w:color w:val="0D0D0D"/>
         </w:rPr>
-        <w:lastRenderedPageBreak/>
         <w:t>Further, the feature importance analysis highlighted the 'amount' feature as the most significant predictor of asset specificity, underscoring the intuitive link between the financial magnitude of a transaction and its specificity. Larger transactions necessitating more tailored assets to meet their specific needs were identified, with the economic scale of the transaction emerging as a crucial determinant of asset specificity. Other features, including the temporal aspect of transactions and the nature of the buyer and seller, also played significant roles, albeit to a lesser extent. These findings illuminate the multifaceted nature of asset specificity, emphasizing the predominance of financial metrics while also acknowledging the importance of temporal and relational factors.</w:t>
       </w:r>
     </w:p>
@@ -10638,7 +10442,6 @@
           <w:rFonts w:ascii="Segoe UI" w:hAnsi="Segoe UI" w:cs="Segoe UI"/>
           <w:color w:val="0D0D0D"/>
         </w:rPr>
-        <w:lastRenderedPageBreak/>
         <w:t>In essence, this thesis stands at the intersection of economic theory and technological innovation, advancing the understanding of asset specificity through the application of machine learning classification techniques. It highlights the potential of integrating machine learning with economic analysis to explore complex economic phenomena, thereby offering a new paradigm for empirical economic research.</w:t>
       </w:r>
     </w:p>
@@ -10739,15 +10542,7 @@
           <w:rFonts w:ascii="Segoe UI" w:hAnsi="Segoe UI" w:cs="Segoe UI"/>
           <w:color w:val="0D0D0D"/>
         </w:rPr>
-        <w:t xml:space="preserve">The pivotal role of the 'amount' feature, as revealed by the feature importance analysis, underscores the centrality of transaction size in economic activity categorization. This aligns with economic theory, which posits that the size of </w:t>
-      </w:r>
-      <w:r>
-        <w:rPr>
-          <w:rFonts w:ascii="Segoe UI" w:hAnsi="Segoe UI" w:cs="Segoe UI"/>
-          <w:color w:val="0D0D0D"/>
-        </w:rPr>
-        <w:lastRenderedPageBreak/>
-        <w:t>a transaction can be reflective of its underlying complexity and the degree of asset specificity involved. Asset specificity refers to the extent to which the assets involved in a transaction are tailored to the transaction. A higher degree of specificity can often lead to more significant investments in transaction-specific assets, thereby increasing the importance of the transaction's amount.</w:t>
+        <w:t>The pivotal role of the 'amount' feature, as revealed by the feature importance analysis, underscores the centrality of transaction size in economic activity categorization. This aligns with economic theory, which posits that the size of a transaction can be reflective of its underlying complexity and the degree of asset specificity involved. Asset specificity refers to the extent to which the assets involved in a transaction are tailored to the transaction. A higher degree of specificity can often lead to more significant investments in transaction-specific assets, thereby increasing the importance of the transaction's amount.</w:t>
       </w:r>
     </w:p>
     <w:p>
@@ -10816,15 +10611,7 @@
           <w:rFonts w:ascii="Segoe UI" w:hAnsi="Segoe UI" w:cs="Segoe UI"/>
           <w:color w:val="0D0D0D"/>
         </w:rPr>
-        <w:t xml:space="preserve">The steep drop in importance scores beyond these top features suggests a diminishing marginal utility of additional data for improving model </w:t>
-      </w:r>
-      <w:r>
-        <w:rPr>
-          <w:rFonts w:ascii="Segoe UI" w:hAnsi="Segoe UI" w:cs="Segoe UI"/>
-          <w:color w:val="0D0D0D"/>
-        </w:rPr>
-        <w:lastRenderedPageBreak/>
-        <w:t>predictions. This could indicate that once the model has access to the core financial characteristics of a transaction, additional details contribute less to the classification decision. This finding has practical implications for economic research and business practice, as it may guide the focus of data collection and analysis on those attributes most impactful for transaction categorization.</w:t>
+        <w:t>The steep drop in importance scores beyond these top features suggests a diminishing marginal utility of additional data for improving model predictions. This could indicate that once the model has access to the core financial characteristics of a transaction, additional details contribute less to the classification decision. This finding has practical implications for economic research and business practice, as it may guide the focus of data collection and analysis on those attributes most impactful for transaction categorization.</w:t>
       </w:r>
     </w:p>
     <w:p>
@@ -10936,7 +10723,6 @@
           <w:rFonts w:ascii="Segoe UI" w:hAnsi="Segoe UI" w:cs="Segoe UI"/>
           <w:color w:val="0D0D0D"/>
         </w:rPr>
-        <w:lastRenderedPageBreak/>
         <w:t>For businesses, the pronounced importance of transaction size, as indicated by the 'amount' feature's prominence, suggests a reevaluation of risk management and due diligence processes. Companies can prioritize their analytical efforts on transactions of a certain magnitude, which are likely to entail complex contractual obligations and a higher degree of asset specificity. This could lead to more efficient allocation of resources toward transactions that require intensive scrutiny, thereby optimizing the due diligence process.</w:t>
       </w:r>
     </w:p>
@@ -10983,15 +10769,7 @@
           <w:rFonts w:ascii="Segoe UI" w:hAnsi="Segoe UI" w:cs="Segoe UI"/>
           <w:color w:val="0D0D0D"/>
         </w:rPr>
-        <w:t xml:space="preserve">For policymakers, the insights from this study underscore the need for a nuanced approach to regulating economic transactions. Policies could be crafted with a tiered focus, recognizing that transactions of differing sizes and involving entities with varied financial strengths may necessitate differentiated regulatory oversight. This can ensure that regulations are proportionate to the level of risk and complexity inherent in a transaction, thereby fostering a </w:t>
-      </w:r>
-      <w:r>
-        <w:rPr>
-          <w:rFonts w:ascii="Segoe UI" w:hAnsi="Segoe UI" w:cs="Segoe UI"/>
-          <w:color w:val="0D0D0D"/>
-        </w:rPr>
-        <w:lastRenderedPageBreak/>
-        <w:t>conducive environment for economic activity without imposing undue burdens.</w:t>
+        <w:t>For policymakers, the insights from this study underscore the need for a nuanced approach to regulating economic transactions. Policies could be crafted with a tiered focus, recognizing that transactions of differing sizes and involving entities with varied financial strengths may necessitate differentiated regulatory oversight. This can ensure that regulations are proportionate to the level of risk and complexity inherent in a transaction, thereby fostering a conducive environment for economic activity without imposing undue burdens.</w:t>
       </w:r>
     </w:p>
     <w:p>
@@ -11103,15 +10881,7 @@
           <w:rFonts w:ascii="Segoe UI" w:hAnsi="Segoe UI" w:cs="Segoe UI"/>
           <w:color w:val="0D0D0D"/>
         </w:rPr>
-        <w:t xml:space="preserve">One primary limitation is the reliance on a single algorithm, the Random Forest Classifier. While this model has demonstrated robust performance, different algorithms may reveal additional nuances in the data. Future research could involve comparative analyses using other machine learning </w:t>
-      </w:r>
-      <w:r>
-        <w:rPr>
-          <w:rFonts w:ascii="Segoe UI" w:hAnsi="Segoe UI" w:cs="Segoe UI"/>
-          <w:color w:val="0D0D0D"/>
-        </w:rPr>
-        <w:lastRenderedPageBreak/>
-        <w:t>techniques, such as support vector machines or neural networks, to validate and potentially expand upon the findings of this study.</w:t>
+        <w:t>One primary limitation is the reliance on a single algorithm, the Random Forest Classifier. While this model has demonstrated robust performance, different algorithms may reveal additional nuances in the data. Future research could involve comparative analyses using other machine learning techniques, such as support vector machines or neural networks, to validate and potentially expand upon the findings of this study.</w:t>
       </w:r>
     </w:p>
     <w:p>
@@ -11203,7 +10973,6 @@
           <w:rFonts w:ascii="Segoe UI" w:hAnsi="Segoe UI" w:cs="Segoe UI"/>
           <w:color w:val="0D0D0D"/>
         </w:rPr>
-        <w:lastRenderedPageBreak/>
         <w:t>The near-perfect classification metrics could suggest an overfitting issue or an underrepresentation of the complexity inherent in real-world data. This could be explored further by applying the model to out-of-sample data and assessing its performance in a real-world scenario. It would also be prudent to investigate the model's resilience to shifts in economic conditions and transaction dynamics.</w:t>
       </w:r>
     </w:p>
@@ -11309,7 +11078,6 @@
           <w:iCs w:val="0"/>
           <w:color w:val="0D0D0D"/>
         </w:rPr>
-        <w:lastRenderedPageBreak/>
         <w:t>9.1 Summary of Key Findings</w:t>
       </w:r>
     </w:p>
@@ -11441,15 +11209,7 @@
           <w:rFonts w:ascii="Segoe UI" w:hAnsi="Segoe UI" w:cs="Segoe UI"/>
           <w:color w:val="0D0D0D"/>
         </w:rPr>
-        <w:t>: The optimized Random Forest Classifier demonstrated high accuracy, precision, recall, and F1-</w:t>
-      </w:r>
-      <w:r>
-        <w:rPr>
-          <w:rFonts w:ascii="Segoe UI" w:hAnsi="Segoe UI" w:cs="Segoe UI"/>
-          <w:color w:val="0D0D0D"/>
-        </w:rPr>
-        <w:lastRenderedPageBreak/>
-        <w:t>scores, indicating its robustness in modeling and predicting transaction categories. This outcome validates the suitability of Random Forest as a powerful tool for classifying complex economic data, benefiting from its ability to handle high-dimensional datasets and capture non-linear relationships.</w:t>
+        <w:t>: The optimized Random Forest Classifier demonstrated high accuracy, precision, recall, and F1-scores, indicating its robustness in modeling and predicting transaction categories. This outcome validates the suitability of Random Forest as a powerful tool for classifying complex economic data, benefiting from its ability to handle high-dimensional datasets and capture non-linear relationships.</w:t>
       </w:r>
     </w:p>
     <w:p>
@@ -11557,15 +11317,7 @@
           <w:rFonts w:ascii="Segoe UI" w:hAnsi="Segoe UI" w:cs="Segoe UI"/>
           <w:color w:val="0D0D0D"/>
         </w:rPr>
-        <w:t xml:space="preserve">: The findings have significant practical implications, suggesting that businesses and policymakers can leverage such predictive modeling to refine risk assessment, regulatory compliance, </w:t>
-      </w:r>
-      <w:r>
-        <w:rPr>
-          <w:rFonts w:ascii="Segoe UI" w:hAnsi="Segoe UI" w:cs="Segoe UI"/>
-          <w:color w:val="0D0D0D"/>
-        </w:rPr>
-        <w:lastRenderedPageBreak/>
-        <w:t>and strategic decision-making processes. By focusing on key transaction attributes, stakeholders can better allocate resources, manage risks, and foster economic stability.</w:t>
+        <w:t>: The findings have significant practical implications, suggesting that businesses and policymakers can leverage such predictive modeling to refine risk assessment, regulatory compliance, and strategic decision-making processes. By focusing on key transaction attributes, stakeholders can better allocate resources, manage risks, and foster economic stability.</w:t>
       </w:r>
     </w:p>
     <w:p>
@@ -11726,15 +11478,7 @@
           <w:rFonts w:ascii="Segoe UI" w:hAnsi="Segoe UI" w:cs="Segoe UI"/>
           <w:color w:val="0D0D0D"/>
         </w:rPr>
-        <w:t xml:space="preserve">This thesis has underscored the transformative potential of machine learning in deciphering complex economic phenomena. By harnessing the power of an optimized Random Forest Classifier, we have peeled back layers of </w:t>
-      </w:r>
-      <w:r>
-        <w:rPr>
-          <w:rFonts w:ascii="Segoe UI" w:hAnsi="Segoe UI" w:cs="Segoe UI"/>
-          <w:color w:val="0D0D0D"/>
-        </w:rPr>
-        <w:lastRenderedPageBreak/>
-        <w:t>transactional data to reveal the intricate dance of variables that influence transaction categorization. This endeavor, rooted in empirical analysis, offers a beacon for future explorations into the vast seas of economic data, where untold stories await discovery.</w:t>
+        <w:t>This thesis has underscored the transformative potential of machine learning in deciphering complex economic phenomena. By harnessing the power of an optimized Random Forest Classifier, we have peeled back layers of transactional data to reveal the intricate dance of variables that influence transaction categorization. This endeavor, rooted in empirical analysis, offers a beacon for future explorations into the vast seas of economic data, where untold stories await discovery.</w:t>
       </w:r>
     </w:p>
     <w:p>
@@ -11803,15 +11547,7 @@
           <w:rFonts w:ascii="Segoe UI" w:hAnsi="Segoe UI" w:cs="Segoe UI"/>
           <w:color w:val="0D0D0D"/>
         </w:rPr>
-        <w:t xml:space="preserve">While this thesis marks the culmination of one research endeavor, it also opens the door to myriad future investigations. The findings presented here </w:t>
-      </w:r>
-      <w:r>
-        <w:rPr>
-          <w:rFonts w:ascii="Segoe UI" w:hAnsi="Segoe UI" w:cs="Segoe UI"/>
-          <w:color w:val="0D0D0D"/>
-        </w:rPr>
-        <w:lastRenderedPageBreak/>
-        <w:t>are but a snapshot in the continuously evolving landscape of economic analysis and machine learning applications. There is vast potential for further research to expand on the foundations laid by this work, exploring new algorithms, datasets, and methodologies.</w:t>
+        <w:t>While this thesis marks the culmination of one research endeavor, it also opens the door to myriad future investigations. The findings presented here are but a snapshot in the continuously evolving landscape of economic analysis and machine learning applications. There is vast potential for further research to expand on the foundations laid by this work, exploring new algorithms, datasets, and methodologies.</w:t>
       </w:r>
     </w:p>
     <w:p>

</xml_diff>